<commit_message>
work on lit review
</commit_message>
<xml_diff>
--- a/litreviewplan.docx
+++ b/litreviewplan.docx
@@ -631,7 +631,23 @@
           <w:sz w:val="28"/>
           <w:szCs w:val="28"/>
         </w:rPr>
-        <w:t xml:space="preserve">an agent, primarily through the use of </w:t>
+        <w:t xml:space="preserve">an agent, primarily </w:t>
+      </w:r>
+      <w:proofErr w:type="gramStart"/>
+      <w:r>
+        <w:rPr>
+          <w:sz w:val="28"/>
+          <w:szCs w:val="28"/>
+        </w:rPr>
+        <w:t>through the use of</w:t>
+      </w:r>
+      <w:proofErr w:type="gramEnd"/>
+      <w:r>
+        <w:rPr>
+          <w:sz w:val="28"/>
+          <w:szCs w:val="28"/>
+        </w:rPr>
+        <w:t xml:space="preserve"> </w:t>
       </w:r>
       <w:r>
         <w:rPr>
@@ -867,7 +883,23 @@
           <w:sz w:val="28"/>
           <w:szCs w:val="28"/>
         </w:rPr>
-        <w:t xml:space="preserve">In the field of reinforcement learning (RL), significant challenges remain in developing agents capable of handling real-world scenarios, where environments are often diverse, dynamic, and unpredictable [1]. A primary obstacle in achieving this goal is enabling effective generalization, where an agent is defined as one that can "generalize well to novel, unseen situations" [2]. This project focuses on enhancing an agent's generalization capabilities, primarily through the use of </w:t>
+        <w:t xml:space="preserve">In the field of reinforcement learning (RL), significant challenges remain in developing agents capable of handling real-world scenarios, where environments are often diverse, dynamic, and unpredictable [1]. A primary obstacle in achieving this goal is enabling effective generalization, where an agent is defined as one that can "generalize well to novel, unseen situations" [2]. This project focuses on enhancing an agent's generalization capabilities, primarily </w:t>
+      </w:r>
+      <w:proofErr w:type="gramStart"/>
+      <w:r>
+        <w:rPr>
+          <w:sz w:val="28"/>
+          <w:szCs w:val="28"/>
+        </w:rPr>
+        <w:t>through the use of</w:t>
+      </w:r>
+      <w:proofErr w:type="gramEnd"/>
+      <w:r>
+        <w:rPr>
+          <w:sz w:val="28"/>
+          <w:szCs w:val="28"/>
+        </w:rPr>
+        <w:t xml:space="preserve"> </w:t>
       </w:r>
       <w:r>
         <w:rPr>
@@ -1113,8 +1145,6 @@
       </w:r>
       <w:r>
         <w:br/>
-      </w:r>
-      <w:r>
         <w:t>Looking back at Tom Mitchell’s definition, a typical machine learning application might be to classify a class from an image or predict a numerical value, and receive a value of error (P) for their prediction (E) to then improve upon the task (T).</w:t>
       </w:r>
       <w:r>
@@ -1167,10 +1197,18 @@
         <w:br/>
       </w:r>
       <w:r>
-        <w:t>In Reinforcement Learning, a software agent makes observations and takes actions within an environment</w:t>
-      </w:r>
-      <w:r>
-        <w:t>, in doing so it receives rewards or penalties</w:t>
+        <w:t xml:space="preserve">In Reinforcement Learning, a software agent makes observations and takes actions within an </w:t>
+      </w:r>
+      <w:proofErr w:type="gramStart"/>
+      <w:r>
+        <w:t>environment</w:t>
+      </w:r>
+      <w:r>
+        <w:t>,</w:t>
+      </w:r>
+      <w:proofErr w:type="gramEnd"/>
+      <w:r>
+        <w:t xml:space="preserve"> in doing so it receives rewards or penalties</w:t>
       </w:r>
       <w:r>
         <w:t>. It’s goal in this</w:t>
@@ -1197,10 +1235,18 @@
         <w:br/>
       </w:r>
       <w:r>
-        <w:t>Once again looking at Tom Mitchell’s definition, O</w:t>
-      </w:r>
-      <w:r>
-        <w:t xml:space="preserve">ur </w:t>
+        <w:t xml:space="preserve">Once again looking at Tom Mitchell’s definition, </w:t>
+      </w:r>
+      <w:proofErr w:type="gramStart"/>
+      <w:r>
+        <w:t>O</w:t>
+      </w:r>
+      <w:r>
+        <w:t>ur</w:t>
+      </w:r>
+      <w:proofErr w:type="gramEnd"/>
+      <w:r>
+        <w:t xml:space="preserve"> </w:t>
       </w:r>
       <w:r>
         <w:t>software agent in this instance</w:t>
@@ -1311,7 +1357,15 @@
         <w:t xml:space="preserve"> [9]</w:t>
       </w:r>
       <w:r>
-        <w:t>, or more real world applications such as autonomous driving [</w:t>
+        <w:t xml:space="preserve">, or more </w:t>
+      </w:r>
+      <w:proofErr w:type="gramStart"/>
+      <w:r>
+        <w:t>real world</w:t>
+      </w:r>
+      <w:proofErr w:type="gramEnd"/>
+      <w:r>
+        <w:t xml:space="preserve"> applications such as autonomous driving [</w:t>
       </w:r>
       <w:r>
         <w:t>10</w:t>
@@ -1328,7 +1382,15 @@
         <w:t>But reinforcement learning still faces many challenges in the</w:t>
       </w:r>
       <w:r>
-        <w:t xml:space="preserve"> face of achieving solutions to the complex and dynamic nature of real world problems</w:t>
+        <w:t xml:space="preserve"> face of achieving solutions to the complex and dynamic nature of </w:t>
+      </w:r>
+      <w:proofErr w:type="gramStart"/>
+      <w:r>
+        <w:t>real world</w:t>
+      </w:r>
+      <w:proofErr w:type="gramEnd"/>
+      <w:r>
+        <w:t xml:space="preserve"> problems</w:t>
       </w:r>
       <w:r>
         <w:t>, and one of the largest problems that the field is actively researching to solve is that of generalisation.</w:t>
@@ -1378,10 +1440,7 @@
         <w:t xml:space="preserve">previously experienced states </w:t>
       </w:r>
       <w:r>
-        <w:t>[7</w:t>
-      </w:r>
-      <w:r>
-        <w:t xml:space="preserve">] </w:t>
+        <w:t xml:space="preserve">[7] </w:t>
       </w:r>
       <w:r>
         <w:t xml:space="preserve">to ones that </w:t>
@@ -1448,7 +1507,15 @@
         <w:t>environments</w:t>
       </w:r>
       <w:r>
-        <w:t xml:space="preserve"> in an attempt to train underlying behaviours rather than overfit one environment.</w:t>
+        <w:t xml:space="preserve"> </w:t>
+      </w:r>
+      <w:proofErr w:type="gramStart"/>
+      <w:r>
+        <w:t>in an attempt to</w:t>
+      </w:r>
+      <w:proofErr w:type="gramEnd"/>
+      <w:r>
+        <w:t xml:space="preserve"> train underlying behaviours rather than overfit one environment.</w:t>
       </w:r>
       <w:r>
         <w:br/>
@@ -1488,140 +1555,570 @@
     <w:p>
       <w:r>
         <w:lastRenderedPageBreak/>
-        <w:t xml:space="preserve">Review categories of generalisation - </w:t>
-      </w:r>
-      <w:hyperlink r:id="rId5" w:history="1">
-        <w:r>
-          <w:rPr>
-            <w:rStyle w:val="Hyperlink"/>
-          </w:rPr>
-          <w:t>https://jair.org/index.php/jair/article/view/14174/26890</w:t>
-        </w:r>
-      </w:hyperlink>
-    </w:p>
-    <w:p>
-      <w:r>
-        <w:t xml:space="preserve">Issues </w:t>
-      </w:r>
-      <w:r>
-        <w:t>with it from papers</w:t>
+        <w:t xml:space="preserve">Generalisation is similar in concept to </w:t>
+      </w:r>
+      <w:r>
+        <w:t xml:space="preserve">transfer learning </w:t>
+      </w:r>
+      <w:r>
+        <w:t>and domain adaptation</w:t>
+      </w:r>
+      <w:r>
+        <w:t>, which is a specific type of transfer learning.</w:t>
+      </w:r>
+      <w:r>
+        <w:br/>
+        <w:t xml:space="preserve">In the case of transfer learning, the goal is to leverage knowledge </w:t>
+      </w:r>
+      <w:r>
+        <w:t xml:space="preserve">from a previously learned task </w:t>
+      </w:r>
+      <w:r>
+        <w:t>to learn a new target task quicker than if there was no transfer at all.</w:t>
+      </w:r>
+      <w:r>
+        <w:t xml:space="preserve"> [14] In this case, we are taking </w:t>
+      </w:r>
+      <w:r>
+        <w:t>knowledge from one task to a different task, for example from one game to another.</w:t>
+      </w:r>
+      <w:r>
+        <w:br/>
+        <w:t>Domain adaptation is a specific type of transfer learning</w:t>
+      </w:r>
+      <w:r>
+        <w:t xml:space="preserve">, where the task may remain relatively the same, but we are dealing with domain shifts, such as from a simulation to the real world, and aiming to achieve </w:t>
+      </w:r>
+      <w:r>
+        <w:t>meaningful generalisation to this other setting.</w:t>
+      </w:r>
+      <w:r>
+        <w:t xml:space="preserve"> [15]</w:t>
+      </w:r>
+    </w:p>
+    <w:p>
+      <w:r>
+        <w:t xml:space="preserve">In </w:t>
+      </w:r>
+      <w:r>
+        <w:t>the case of generalisation</w:t>
+      </w:r>
+      <w:r>
+        <w:t xml:space="preserve">, we are </w:t>
+      </w:r>
+      <w:r>
+        <w:t xml:space="preserve">staying </w:t>
+      </w:r>
+      <w:r>
+        <w:t xml:space="preserve">within the same </w:t>
+      </w:r>
+      <w:proofErr w:type="gramStart"/>
+      <w:r>
+        <w:t>setting, and</w:t>
+      </w:r>
+      <w:proofErr w:type="gramEnd"/>
+      <w:r>
+        <w:t xml:space="preserve"> looking for a robust performance on unseen instances of the same task</w:t>
+      </w:r>
+      <w:r>
+        <w:t>.</w:t>
+      </w:r>
+    </w:p>
+    <w:p>
+      <w:r>
+        <w:t xml:space="preserve">This task is not an easy one, and </w:t>
+      </w:r>
+      <w:r>
+        <w:t xml:space="preserve">there is a great </w:t>
+      </w:r>
+      <w:r>
+        <w:t xml:space="preserve">chance that a model will </w:t>
+      </w:r>
+      <w:proofErr w:type="gramStart"/>
+      <w:r>
+        <w:t>still</w:t>
+      </w:r>
+      <w:proofErr w:type="gramEnd"/>
+      <w:r>
+        <w:t xml:space="preserve"> </w:t>
+      </w:r>
+      <w:r>
+        <w:t>overfit</w:t>
+      </w:r>
+      <w:r>
+        <w:t xml:space="preserve"> to a considerable</w:t>
+      </w:r>
+      <w:r>
+        <w:t xml:space="preserve">, even </w:t>
+      </w:r>
+      <w:r>
+        <w:t xml:space="preserve">when </w:t>
+      </w:r>
+      <w:r>
+        <w:t xml:space="preserve">using techniques to combat this, as in the case of </w:t>
+      </w:r>
+      <w:r>
+        <w:t xml:space="preserve">the </w:t>
+      </w:r>
+      <w:proofErr w:type="spellStart"/>
+      <w:r>
+        <w:t>CoinRun</w:t>
+      </w:r>
+      <w:proofErr w:type="spellEnd"/>
+      <w:r>
+        <w:t xml:space="preserve"> benchmark </w:t>
+      </w:r>
+      <w:r>
+        <w:t>(Cobbe et al. 2019) [16].</w:t>
       </w:r>
     </w:p>
     <w:p/>
+    <w:p>
+      <w:pPr>
+        <w:rPr>
+          <w:sz w:val="28"/>
+          <w:szCs w:val="28"/>
+        </w:rPr>
+      </w:pPr>
+      <w:r>
+        <w:rPr>
+          <w:sz w:val="28"/>
+          <w:szCs w:val="28"/>
+        </w:rPr>
+        <w:t xml:space="preserve">Key techniques </w:t>
+      </w:r>
+      <w:r>
+        <w:rPr>
+          <w:sz w:val="28"/>
+          <w:szCs w:val="28"/>
+        </w:rPr>
+        <w:t>of improving generalisation in DRL</w:t>
+      </w:r>
+    </w:p>
+    <w:p>
+      <w:r>
+        <w:t>Data augmentation</w:t>
+      </w:r>
+    </w:p>
+    <w:p>
+      <w:r>
+        <w:t>Batch normalisation</w:t>
+      </w:r>
+    </w:p>
+    <w:p>
+      <w:r>
+        <w:t>Regularisation</w:t>
+      </w:r>
+    </w:p>
+    <w:p>
+      <w:r>
+        <w:t>PCG</w:t>
+      </w:r>
+    </w:p>
+    <w:p>
+      <w:pPr>
+        <w:rPr>
+          <w:sz w:val="28"/>
+          <w:szCs w:val="28"/>
+        </w:rPr>
+      </w:pPr>
+      <w:r>
+        <w:t>Split into subsections and discuss pros and cons</w:t>
+      </w:r>
+      <w:r>
+        <w:rPr>
+          <w:sz w:val="28"/>
+          <w:szCs w:val="28"/>
+        </w:rPr>
+        <w:br/>
+      </w:r>
+    </w:p>
+    <w:p>
+      <w:pPr>
+        <w:rPr>
+          <w:sz w:val="28"/>
+          <w:szCs w:val="28"/>
+        </w:rPr>
+      </w:pPr>
+    </w:p>
+    <w:p>
+      <w:r>
+        <w:rPr>
+          <w:sz w:val="28"/>
+          <w:szCs w:val="28"/>
+        </w:rPr>
+        <w:t>IDENTIFYING A GAP – Which algorithms and techniques?</w:t>
+      </w:r>
+      <w:r>
+        <w:rPr>
+          <w:sz w:val="28"/>
+          <w:szCs w:val="28"/>
+        </w:rPr>
+        <w:br/>
+      </w:r>
+      <w:r>
+        <w:t>What has been done</w:t>
+      </w:r>
+      <w:r>
+        <w:t>:</w:t>
+      </w:r>
+      <w:r>
+        <w:br/>
+      </w:r>
+      <w:r>
+        <w:t>List papers</w:t>
+      </w:r>
+      <w:r>
+        <w:t>:</w:t>
+      </w:r>
+    </w:p>
+    <w:p>
+      <w:pPr>
+        <w:pStyle w:val="ListParagraph"/>
+        <w:numPr>
+          <w:ilvl w:val="0"/>
+          <w:numId w:val="13"/>
+        </w:numPr>
+      </w:pPr>
+      <w:proofErr w:type="spellStart"/>
+      <w:r>
+        <w:t>coinrun</w:t>
+      </w:r>
+      <w:proofErr w:type="spellEnd"/>
+    </w:p>
+    <w:p>
+      <w:pPr>
+        <w:pStyle w:val="ListParagraph"/>
+        <w:numPr>
+          <w:ilvl w:val="0"/>
+          <w:numId w:val="13"/>
+        </w:numPr>
+      </w:pPr>
+      <w:r>
+        <w:t>PCG</w:t>
+      </w:r>
+      <w:r>
+        <w:t xml:space="preserve"> / </w:t>
+      </w:r>
+      <w:proofErr w:type="gramStart"/>
+      <w:r>
+        <w:t>PPCG</w:t>
+      </w:r>
+      <w:r>
+        <w:t xml:space="preserve"> :</w:t>
+      </w:r>
+      <w:proofErr w:type="gramEnd"/>
+      <w:r>
+        <w:t xml:space="preserve"> </w:t>
+      </w:r>
+      <w:r>
+        <w:t>we show that this can lead to overfitting on a higher level, such as the distribution of generated levels presented during training.</w:t>
+      </w:r>
+    </w:p>
+    <w:p>
+      <w:pPr>
+        <w:pStyle w:val="ListParagraph"/>
+        <w:numPr>
+          <w:ilvl w:val="0"/>
+          <w:numId w:val="13"/>
+        </w:numPr>
+      </w:pPr>
+      <w:r>
+        <w:t>ACCEL</w:t>
+      </w:r>
+    </w:p>
+    <w:p>
+      <w:pPr>
+        <w:pStyle w:val="ListParagraph"/>
+        <w:numPr>
+          <w:ilvl w:val="0"/>
+          <w:numId w:val="13"/>
+        </w:numPr>
+      </w:pPr>
+      <w:r>
+        <w:t>Scan ZSG</w:t>
+      </w:r>
+    </w:p>
+    <w:p>
+      <w:pPr>
+        <w:pStyle w:val="ListParagraph"/>
+        <w:numPr>
+          <w:ilvl w:val="0"/>
+          <w:numId w:val="13"/>
+        </w:numPr>
+      </w:pPr>
+      <w:r>
+        <w:t>Sto</w:t>
+      </w:r>
+      <w:r>
+        <w:t xml:space="preserve">chasticity exploration </w:t>
+      </w:r>
+      <w:proofErr w:type="spellStart"/>
+      <w:r>
+        <w:t>boltzmann</w:t>
+      </w:r>
+      <w:proofErr w:type="spellEnd"/>
+    </w:p>
+    <w:p>
+      <w:r>
+        <w:t>What are the limitations faced</w:t>
+      </w:r>
+      <w:r>
+        <w:t>?</w:t>
+      </w:r>
+    </w:p>
+    <w:p>
+      <w:pPr>
+        <w:pStyle w:val="ListParagraph"/>
+        <w:numPr>
+          <w:ilvl w:val="0"/>
+          <w:numId w:val="14"/>
+        </w:numPr>
+      </w:pPr>
+      <w:proofErr w:type="spellStart"/>
+      <w:r>
+        <w:t>C</w:t>
+      </w:r>
+      <w:r>
+        <w:t>oinrun</w:t>
+      </w:r>
+      <w:proofErr w:type="spellEnd"/>
+      <w:r>
+        <w:t xml:space="preserve"> – large scale timesteps, still overfitting despite lots of stuff</w:t>
+      </w:r>
+    </w:p>
+    <w:p>
+      <w:pPr>
+        <w:pStyle w:val="ListParagraph"/>
+        <w:numPr>
+          <w:ilvl w:val="0"/>
+          <w:numId w:val="14"/>
+        </w:numPr>
+      </w:pPr>
+      <w:r>
+        <w:t xml:space="preserve">Difficulty in </w:t>
+      </w:r>
+      <w:r>
+        <w:t>finding the right reward schemes, hyper parameters</w:t>
+      </w:r>
+    </w:p>
+    <w:p>
+      <w:pPr>
+        <w:pStyle w:val="ListParagraph"/>
+        <w:numPr>
+          <w:ilvl w:val="0"/>
+          <w:numId w:val="14"/>
+        </w:numPr>
+      </w:pPr>
+      <w:r>
+        <w:t xml:space="preserve">PCG can lead to other types of </w:t>
+      </w:r>
+      <w:proofErr w:type="gramStart"/>
+      <w:r>
+        <w:t>overfitting</w:t>
+      </w:r>
+      <w:proofErr w:type="gramEnd"/>
+    </w:p>
     <w:p/>
     <w:p>
-      <w:pPr>
-        <w:rPr>
-          <w:sz w:val="28"/>
-          <w:szCs w:val="28"/>
-        </w:rPr>
-      </w:pPr>
-      <w:r>
-        <w:rPr>
-          <w:sz w:val="28"/>
-          <w:szCs w:val="28"/>
-        </w:rPr>
-        <w:t xml:space="preserve">Key techniques </w:t>
-      </w:r>
-      <w:r>
-        <w:rPr>
-          <w:sz w:val="28"/>
-          <w:szCs w:val="28"/>
-        </w:rPr>
-        <w:t>of improving generalisation in DRL</w:t>
-      </w:r>
-    </w:p>
-    <w:p>
-      <w:r>
-        <w:t>Regularisation</w:t>
-      </w:r>
-    </w:p>
-    <w:p>
-      <w:r>
-        <w:t>PCG</w:t>
-      </w:r>
-    </w:p>
-    <w:p>
-      <w:pPr>
-        <w:rPr>
-          <w:sz w:val="28"/>
-          <w:szCs w:val="28"/>
-        </w:rPr>
-      </w:pPr>
-      <w:r>
-        <w:t>Split into subsections and discuss pros and cons</w:t>
-      </w:r>
-      <w:r>
-        <w:rPr>
-          <w:sz w:val="28"/>
-          <w:szCs w:val="28"/>
-        </w:rPr>
+      <w:r>
+        <w:t xml:space="preserve">Dead ends? Boundaries? </w:t>
+      </w:r>
+      <w:r>
+        <w:t xml:space="preserve">PCG is not a cure-all solution alone (ZSG) paper </w:t>
+      </w:r>
+      <w:r>
+        <w:t>Developing areas?</w:t>
+      </w:r>
+      <w:r>
+        <w:t xml:space="preserve"> ACCEL, SCAN ZSG</w:t>
+      </w:r>
+      <w:r>
+        <w:t>, CRL</w:t>
+      </w:r>
+    </w:p>
+    <w:p>
+      <w:r>
+        <w:lastRenderedPageBreak/>
+        <w:t>What is my opinion of what has been wri</w:t>
+      </w:r>
+      <w:r>
+        <w:t>tten</w:t>
+      </w:r>
+    </w:p>
+    <w:p>
+      <w:r>
+        <w:t>How were those projects evaluated</w:t>
+      </w:r>
+    </w:p>
+    <w:p>
+      <w:proofErr w:type="spellStart"/>
+      <w:r>
+        <w:t>dHRL</w:t>
+      </w:r>
+      <w:proofErr w:type="spellEnd"/>
+      <w:r>
+        <w:t xml:space="preserve"> look at total score, coin run looks at levels solved</w:t>
+      </w:r>
+    </w:p>
+    <w:p>
+      <w:r>
+        <w:t>generalisation error</w:t>
+      </w:r>
+    </w:p>
+    <w:p>
+      <w:r>
+        <w:t xml:space="preserve">timesteps </w:t>
+      </w:r>
+      <w:proofErr w:type="spellStart"/>
+      <w:r>
+        <w:t>avg</w:t>
+      </w:r>
+      <w:proofErr w:type="spellEnd"/>
+    </w:p>
+    <w:p/>
+    <w:p>
+      <w:r>
+        <w:rPr>
+          <w:b/>
+          <w:bCs/>
+        </w:rPr>
+        <w:t>What is the gap I will focus on</w:t>
+      </w:r>
+      <w:r>
+        <w:rPr>
+          <w:b/>
+          <w:bCs/>
+        </w:rPr>
+        <w:t>:</w:t>
+      </w:r>
+      <w:r>
         <w:br/>
       </w:r>
-    </w:p>
-    <w:p>
-      <w:pPr>
-        <w:rPr>
-          <w:sz w:val="28"/>
-          <w:szCs w:val="28"/>
-        </w:rPr>
-      </w:pPr>
-    </w:p>
-    <w:p>
-      <w:r>
-        <w:rPr>
-          <w:sz w:val="28"/>
-          <w:szCs w:val="28"/>
-        </w:rPr>
-        <w:t>IDENTIFYING A GAP – Which algorithms and techniques?</w:t>
-      </w:r>
-      <w:r>
-        <w:rPr>
-          <w:sz w:val="28"/>
-          <w:szCs w:val="28"/>
-        </w:rPr>
-        <w:br/>
-      </w:r>
-      <w:r>
-        <w:t>What has been done</w:t>
-      </w:r>
-    </w:p>
-    <w:p>
-      <w:r>
-        <w:t>What are the limitations faced</w:t>
-      </w:r>
-    </w:p>
-    <w:p>
-      <w:r>
-        <w:t>Dead ends? Boundaries? Developing areas?</w:t>
-      </w:r>
-    </w:p>
-    <w:p>
-      <w:r>
-        <w:t>What is my opinion of what has been wri</w:t>
-      </w:r>
-      <w:r>
-        <w:t>tten</w:t>
-      </w:r>
-    </w:p>
-    <w:p>
-      <w:r>
-        <w:t>How were those projects evaluated</w:t>
-      </w:r>
-    </w:p>
-    <w:p>
-      <w:r>
-        <w:t>What is the gap I will focus on</w:t>
-      </w:r>
-    </w:p>
-    <w:p>
-      <w:r>
+      <w:proofErr w:type="spellStart"/>
+      <w:r>
+        <w:t>dHRL</w:t>
+      </w:r>
+      <w:proofErr w:type="spellEnd"/>
+      <w:r>
+        <w:t xml:space="preserve"> recreation with generalisation, </w:t>
+      </w:r>
+      <w:r>
+        <w:t xml:space="preserve">compared with </w:t>
+      </w:r>
+      <w:r>
+        <w:t>techniques on a simple DQN</w:t>
+      </w:r>
+    </w:p>
+    <w:p>
+      <w:pPr>
+        <w:rPr>
+          <w:b/>
+          <w:bCs/>
+        </w:rPr>
+      </w:pPr>
+      <w:r>
+        <w:rPr>
+          <w:b/>
+          <w:bCs/>
+        </w:rPr>
         <w:t>How does this fit with the current field?</w:t>
       </w:r>
     </w:p>
     <w:p>
-      <w:r>
+      <w:proofErr w:type="spellStart"/>
+      <w:r>
+        <w:t>dHRL</w:t>
+      </w:r>
+      <w:proofErr w:type="spellEnd"/>
+      <w:r>
+        <w:t xml:space="preserve"> is a novel algorithm </w:t>
+      </w:r>
+    </w:p>
+    <w:p>
+      <w:r>
+        <w:t xml:space="preserve">What is </w:t>
+      </w:r>
+      <w:proofErr w:type="spellStart"/>
+      <w:r>
+        <w:t>MaxQ</w:t>
+      </w:r>
+      <w:proofErr w:type="spellEnd"/>
+    </w:p>
+    <w:p>
+      <w:r>
+        <w:t xml:space="preserve">Why </w:t>
+      </w:r>
+      <w:proofErr w:type="spellStart"/>
+      <w:r>
+        <w:t>dHRL</w:t>
+      </w:r>
+      <w:proofErr w:type="spellEnd"/>
+    </w:p>
+    <w:p>
+      <w:proofErr w:type="spellStart"/>
+      <w:r>
+        <w:t>dHRL</w:t>
+      </w:r>
+      <w:proofErr w:type="spellEnd"/>
+      <w:r>
+        <w:t xml:space="preserve"> has not been tested with generalisation</w:t>
+      </w:r>
+    </w:p>
+    <w:p>
+      <w:r>
+        <w:t xml:space="preserve">comparison to a </w:t>
+      </w:r>
+      <w:r>
+        <w:t>DQN and other methods of ZSG</w:t>
+      </w:r>
+    </w:p>
+    <w:p>
+      <w:pPr>
+        <w:rPr>
+          <w:b/>
+          <w:bCs/>
+        </w:rPr>
+      </w:pPr>
+      <w:r>
+        <w:rPr>
+          <w:b/>
+          <w:bCs/>
+        </w:rPr>
         <w:t>Identify potential risks and pitfalls with my work</w:t>
+      </w:r>
+    </w:p>
+    <w:p>
+      <w:r>
+        <w:t xml:space="preserve">I have no clue what </w:t>
+      </w:r>
+      <w:proofErr w:type="spellStart"/>
+      <w:r>
+        <w:t>im</w:t>
+      </w:r>
+      <w:proofErr w:type="spellEnd"/>
+      <w:r>
+        <w:t xml:space="preserve"> doing</w:t>
+      </w:r>
+    </w:p>
+    <w:p>
+      <w:r>
+        <w:t>Computational limits perhaps</w:t>
+      </w:r>
+    </w:p>
+    <w:p>
+      <w:r>
+        <w:t>My brains computational limits also</w:t>
+      </w:r>
+    </w:p>
+    <w:p>
+      <w:r>
+        <w:t>Overfitting despite generalisation techniques</w:t>
+      </w:r>
+    </w:p>
+    <w:p>
+      <w:r>
+        <w:t>Reproducibility of a novel algorithm</w:t>
       </w:r>
       <w:r>
         <w:br/>
@@ -1715,7 +2212,7 @@
       <w:r>
         <w:t>:</w:t>
       </w:r>
-      <w:hyperlink r:id="rId6" w:history="1">
+      <w:hyperlink r:id="rId5" w:history="1">
         <w:r>
           <w:rPr>
             <w:rStyle w:val="Hyperlink"/>
@@ -1757,7 +2254,7 @@
         <w:tab/>
         <w:t>A. A. J. P.-H. O. U. M. J. UCL, M. A. M. D. U. B. M. S. UCL, M. A. J. F. O. U. E. G. UCL, M. A. T. R. UCL, M. A. *Equal contribution P. March 3, and 2022 ARXIV Full paper, ‘Evolving Curricula’. Accessed: Nov. 08, 2024. [Online]. Available:</w:t>
       </w:r>
-      <w:hyperlink r:id="rId7" w:history="1">
+      <w:hyperlink r:id="rId6" w:history="1">
         <w:r>
           <w:rPr>
             <w:rStyle w:val="Hyperlink"/>
@@ -1772,21 +2269,7 @@
           <w:b/>
           <w:bCs/>
         </w:rPr>
-        <w:t>[</w:t>
-      </w:r>
-      <w:r>
-        <w:rPr>
-          <w:b/>
-          <w:bCs/>
-        </w:rPr>
-        <w:t>4</w:t>
-      </w:r>
-      <w:r>
-        <w:rPr>
-          <w:b/>
-          <w:bCs/>
-        </w:rPr>
-        <w:t>]</w:t>
+        <w:t>[4]</w:t>
       </w:r>
       <w:r>
         <w:rPr>
@@ -1798,7 +2281,7 @@
       <w:r>
         <w:t xml:space="preserve">‘Machine learning, explained | MIT Sloan’. Accessed: Nov. 13, 2024. [Online]. Available: </w:t>
       </w:r>
-      <w:hyperlink r:id="rId8" w:history="1">
+      <w:hyperlink r:id="rId7" w:history="1">
         <w:r>
           <w:rPr>
             <w:rStyle w:val="Hyperlink"/>
@@ -1840,11 +2323,11 @@
         <w:tab/>
       </w:r>
       <w:r>
-        <w:t>A. G</w:t>
+        <w:t xml:space="preserve">A. </w:t>
       </w:r>
       <w:proofErr w:type="spellStart"/>
       <w:r>
-        <w:t>éron</w:t>
+        <w:t>Géron</w:t>
       </w:r>
       <w:proofErr w:type="spellEnd"/>
       <w:r>
@@ -1876,7 +2359,7 @@
       <w:r>
         <w:t xml:space="preserve">. Sebastopol, UNITED STATES: O’Reilly Media, Incorporated, 2019. Accessed: Nov. 13, 2024. [Online]. Available: </w:t>
       </w:r>
-      <w:hyperlink r:id="rId9" w:history="1">
+      <w:hyperlink r:id="rId8" w:history="1">
         <w:r>
           <w:rPr>
             <w:rStyle w:val="Hyperlink"/>
@@ -1937,7 +2420,7 @@
         <w:lastRenderedPageBreak/>
         <w:t xml:space="preserve">[Online]. Available: </w:t>
       </w:r>
-      <w:hyperlink r:id="rId10" w:history="1">
+      <w:hyperlink r:id="rId9" w:history="1">
         <w:r>
           <w:rPr>
             <w:rStyle w:val="Hyperlink"/>
@@ -1958,21 +2441,7 @@
           <w:b/>
           <w:bCs/>
         </w:rPr>
-        <w:t>[</w:t>
-      </w:r>
-      <w:r>
-        <w:rPr>
-          <w:b/>
-          <w:bCs/>
-        </w:rPr>
-        <w:t>8</w:t>
-      </w:r>
-      <w:r>
-        <w:rPr>
-          <w:b/>
-          <w:bCs/>
-        </w:rPr>
-        <w:t>]</w:t>
+        <w:t>[8]</w:t>
       </w:r>
       <w:r>
         <w:rPr>
@@ -2014,7 +2483,7 @@
       <w:r>
         <w:t xml:space="preserve">: </w:t>
       </w:r>
-      <w:hyperlink r:id="rId11" w:history="1">
+      <w:hyperlink r:id="rId10" w:history="1">
         <w:r>
           <w:rPr>
             <w:rStyle w:val="Hyperlink"/>
@@ -2038,21 +2507,7 @@
           <w:b/>
           <w:bCs/>
         </w:rPr>
-        <w:t>[</w:t>
-      </w:r>
-      <w:r>
-        <w:rPr>
-          <w:b/>
-          <w:bCs/>
-        </w:rPr>
-        <w:t>9</w:t>
-      </w:r>
-      <w:r>
-        <w:rPr>
-          <w:b/>
-          <w:bCs/>
-        </w:rPr>
-        <w:t>]</w:t>
+        <w:t>[9]</w:t>
       </w:r>
       <w:r>
         <w:rPr>
@@ -2092,7 +2547,7 @@
       <w:r>
         <w:t xml:space="preserve">: </w:t>
       </w:r>
-      <w:hyperlink r:id="rId12" w:history="1">
+      <w:hyperlink r:id="rId11" w:history="1">
         <w:r>
           <w:rPr>
             <w:rStyle w:val="Hyperlink"/>
@@ -2162,7 +2617,7 @@
       <w:r>
         <w:t xml:space="preserve">: </w:t>
       </w:r>
-      <w:hyperlink r:id="rId13" w:history="1">
+      <w:hyperlink r:id="rId12" w:history="1">
         <w:r>
           <w:rPr>
             <w:rStyle w:val="Hyperlink"/>
@@ -2180,21 +2635,7 @@
           <w:b/>
           <w:bCs/>
         </w:rPr>
-        <w:t>[1</w:t>
-      </w:r>
-      <w:r>
-        <w:rPr>
-          <w:b/>
-          <w:bCs/>
-        </w:rPr>
-        <w:t>1</w:t>
-      </w:r>
-      <w:r>
-        <w:rPr>
-          <w:b/>
-          <w:bCs/>
-        </w:rPr>
-        <w:t>]</w:t>
+        <w:t>[11]</w:t>
       </w:r>
       <w:r>
         <w:tab/>
@@ -2217,21 +2658,7 @@
           <w:b/>
           <w:bCs/>
         </w:rPr>
-        <w:t>[</w:t>
-      </w:r>
-      <w:r>
-        <w:rPr>
-          <w:b/>
-          <w:bCs/>
-        </w:rPr>
-        <w:t>13</w:t>
-      </w:r>
-      <w:r>
-        <w:rPr>
-          <w:b/>
-          <w:bCs/>
-        </w:rPr>
-        <w:t>]</w:t>
+        <w:t>[13]</w:t>
       </w:r>
       <w:r>
         <w:tab/>
@@ -2275,7 +2702,7 @@
       <w:r>
         <w:t xml:space="preserve">: </w:t>
       </w:r>
-      <w:hyperlink r:id="rId14" w:history="1">
+      <w:hyperlink r:id="rId13" w:history="1">
         <w:r>
           <w:rPr>
             <w:rStyle w:val="Hyperlink"/>
@@ -2287,9 +2714,230 @@
         <w:t>.</w:t>
       </w:r>
     </w:p>
+    <w:p>
+      <w:r>
+        <w:rPr>
+          <w:b/>
+          <w:bCs/>
+        </w:rPr>
+        <w:t>[1</w:t>
+      </w:r>
+      <w:r>
+        <w:rPr>
+          <w:b/>
+          <w:bCs/>
+        </w:rPr>
+        <w:t>4</w:t>
+      </w:r>
+      <w:r>
+        <w:rPr>
+          <w:b/>
+          <w:bCs/>
+        </w:rPr>
+        <w:t>]</w:t>
+      </w:r>
+      <w:r>
+        <w:tab/>
+      </w:r>
+      <w:r>
+        <w:t xml:space="preserve">M. E. Taylor and P. Stone, ‘Transfer Learning for Reinforcement Learning Domains: A Survey’, </w:t>
+      </w:r>
+      <w:r>
+        <w:rPr>
+          <w:i/>
+          <w:iCs/>
+        </w:rPr>
+        <w:t>Journal of Machine Learning Research</w:t>
+      </w:r>
+      <w:r>
+        <w:t>, vol. 10, no. 56, pp. 1633–1685, 2009.</w:t>
+      </w:r>
+    </w:p>
+    <w:p>
+      <w:r>
+        <w:rPr>
+          <w:b/>
+          <w:bCs/>
+        </w:rPr>
+        <w:t>[1</w:t>
+      </w:r>
+      <w:r>
+        <w:rPr>
+          <w:b/>
+          <w:bCs/>
+        </w:rPr>
+        <w:t>5</w:t>
+      </w:r>
+      <w:r>
+        <w:rPr>
+          <w:b/>
+          <w:bCs/>
+        </w:rPr>
+        <w:t>]</w:t>
+      </w:r>
+      <w:r>
+        <w:tab/>
+      </w:r>
+      <w:r>
+        <w:t xml:space="preserve">J. Tobin, R. Fong, A. Ray, J. Schneider, W. Zaremba, and P. </w:t>
+      </w:r>
+      <w:proofErr w:type="spellStart"/>
+      <w:r>
+        <w:t>Abbeel</w:t>
+      </w:r>
+      <w:proofErr w:type="spellEnd"/>
+      <w:r>
+        <w:t xml:space="preserve">, ‘Domain Randomization for Transferring Deep Neural Networks from Simulation to the Real World’, Mar. 20, 2017, </w:t>
+      </w:r>
+      <w:proofErr w:type="spellStart"/>
+      <w:r>
+        <w:rPr>
+          <w:i/>
+          <w:iCs/>
+        </w:rPr>
+        <w:t>arXiv</w:t>
+      </w:r>
+      <w:proofErr w:type="spellEnd"/>
+      <w:r>
+        <w:t xml:space="preserve">: arXiv:1703.06907. Accessed: Nov. 13, 2024. [Online]. Available: </w:t>
+      </w:r>
+      <w:hyperlink r:id="rId14" w:history="1">
+        <w:r>
+          <w:rPr>
+            <w:rStyle w:val="Hyperlink"/>
+          </w:rPr>
+          <w:t>http://arxiv.org/abs/1703.06907</w:t>
+        </w:r>
+      </w:hyperlink>
+    </w:p>
+    <w:p>
+      <w:r>
+        <w:rPr>
+          <w:b/>
+          <w:bCs/>
+        </w:rPr>
+        <w:t>[1</w:t>
+      </w:r>
+      <w:r>
+        <w:rPr>
+          <w:b/>
+          <w:bCs/>
+        </w:rPr>
+        <w:t>6</w:t>
+      </w:r>
+      <w:r>
+        <w:rPr>
+          <w:b/>
+          <w:bCs/>
+        </w:rPr>
+        <w:t>]</w:t>
+      </w:r>
+      <w:r>
+        <w:tab/>
+      </w:r>
+      <w:r>
+        <w:t xml:space="preserve">K. Cobbe, O. Klimov, C. Hesse, T. Kim, and J. Schulman, ‘Quantifying Generalization in Reinforcement Learning’, Jul. 14, 2019, </w:t>
+      </w:r>
+      <w:proofErr w:type="spellStart"/>
+      <w:r>
+        <w:rPr>
+          <w:i/>
+          <w:iCs/>
+        </w:rPr>
+        <w:t>arXiv</w:t>
+      </w:r>
+      <w:proofErr w:type="spellEnd"/>
+      <w:r>
+        <w:t xml:space="preserve">: arXiv:1812.02341. Accessed: Nov. 10, 2024. [Online]. Available: </w:t>
+      </w:r>
+      <w:hyperlink r:id="rId15" w:history="1">
+        <w:r>
+          <w:rPr>
+            <w:rStyle w:val="Hyperlink"/>
+          </w:rPr>
+          <w:t>http://arxiv.org/abs/1812.02341</w:t>
+        </w:r>
+      </w:hyperlink>
+    </w:p>
+    <w:p>
+      <w:r>
+        <w:rPr>
+          <w:b/>
+          <w:bCs/>
+        </w:rPr>
+        <w:t>[1</w:t>
+      </w:r>
+      <w:r>
+        <w:rPr>
+          <w:b/>
+          <w:bCs/>
+        </w:rPr>
+        <w:t>7</w:t>
+      </w:r>
+      <w:r>
+        <w:rPr>
+          <w:b/>
+          <w:bCs/>
+        </w:rPr>
+        <w:t>]</w:t>
+      </w:r>
+      <w:r>
+        <w:rPr>
+          <w:b/>
+          <w:bCs/>
+        </w:rPr>
+        <w:tab/>
+      </w:r>
+      <w:r>
+        <w:t xml:space="preserve">N. Justesen, R. R. Torrado, P. Bontrager, A. Khalifa, J. </w:t>
+      </w:r>
+      <w:proofErr w:type="spellStart"/>
+      <w:r>
+        <w:t>Togelius</w:t>
+      </w:r>
+      <w:proofErr w:type="spellEnd"/>
+      <w:r>
+        <w:t xml:space="preserve">, and S. Risi, ‘Illuminating Generalization in Deep Reinforcement Learning through Procedural Level Generation’, Nov. 29, 2018, </w:t>
+      </w:r>
+      <w:proofErr w:type="spellStart"/>
+      <w:r>
+        <w:rPr>
+          <w:i/>
+          <w:iCs/>
+        </w:rPr>
+        <w:t>arXiv</w:t>
+      </w:r>
+      <w:proofErr w:type="spellEnd"/>
+      <w:r>
+        <w:t xml:space="preserve">: arXiv:1806.10729. </w:t>
+      </w:r>
+      <w:proofErr w:type="spellStart"/>
+      <w:r>
+        <w:t>doi</w:t>
+      </w:r>
+      <w:proofErr w:type="spellEnd"/>
+      <w:r>
+        <w:t xml:space="preserve">: </w:t>
+      </w:r>
+      <w:hyperlink r:id="rId16" w:history="1">
+        <w:r>
+          <w:rPr>
+            <w:rStyle w:val="Hyperlink"/>
+          </w:rPr>
+          <w:t>10.48550/arXiv.1806.10729</w:t>
+        </w:r>
+      </w:hyperlink>
+      <w:r>
+        <w:t>.</w:t>
+      </w:r>
+    </w:p>
     <w:p/>
     <w:p/>
     <w:p/>
+    <w:p/>
+    <w:p/>
+    <w:p/>
+    <w:p/>
     <w:p>
       <w:pPr>
         <w:rPr>
@@ -2415,7 +3063,6 @@
         <w:pStyle w:val="Title"/>
       </w:pPr>
       <w:r>
-        <w:lastRenderedPageBreak/>
         <w:t>LIT REVIEW PAPER NOTES</w:t>
       </w:r>
     </w:p>
@@ -2468,7 +3115,7 @@
           <w:rStyle w:val="Hyperlink"/>
         </w:rPr>
       </w:pPr>
-      <w:hyperlink r:id="rId15" w:history="1">
+      <w:hyperlink r:id="rId17" w:history="1">
         <w:r>
           <w:rPr>
             <w:rStyle w:val="Hyperlink"/>
@@ -2639,7 +3286,25 @@
           <w:szCs w:val="28"/>
           <w:vertAlign w:val="subscript"/>
         </w:rPr>
-        <w:t xml:space="preserve">“During training both start with a temperature of 4 for the Boltzmann exploration algorithm which is multiplied by 0.98 after each game, to a minimum of 0.1. Their neural network learning rates are initialised slightly differently, for </w:t>
+        <w:t xml:space="preserve">“During training both start with a temperature of 4 for the Boltzmann exploration </w:t>
+      </w:r>
+      <w:proofErr w:type="gramStart"/>
+      <w:r>
+        <w:rPr>
+          <w:sz w:val="28"/>
+          <w:szCs w:val="28"/>
+          <w:vertAlign w:val="subscript"/>
+        </w:rPr>
+        <w:t>algorithm</w:t>
+      </w:r>
+      <w:proofErr w:type="gramEnd"/>
+      <w:r>
+        <w:rPr>
+          <w:sz w:val="28"/>
+          <w:szCs w:val="28"/>
+          <w:vertAlign w:val="subscript"/>
+        </w:rPr>
+        <w:t xml:space="preserve"> which is multiplied by 0.98 after each game, to a minimum of 0.1. Their neural network learning rates are initialised slightly differently, for </w:t>
       </w:r>
       <w:proofErr w:type="spellStart"/>
       <w:r>
@@ -2722,14 +3387,30 @@
           <w:sz w:val="28"/>
           <w:szCs w:val="28"/>
         </w:rPr>
-        <w:t>Total score from task, standard error</w:t>
-      </w:r>
-      <w:r>
-        <w:rPr>
-          <w:sz w:val="28"/>
-          <w:szCs w:val="28"/>
-        </w:rPr>
-        <w:t xml:space="preserve">  Score / Epochs</w:t>
+        <w:t xml:space="preserve">Total score from task, standard </w:t>
+      </w:r>
+      <w:proofErr w:type="gramStart"/>
+      <w:r>
+        <w:rPr>
+          <w:sz w:val="28"/>
+          <w:szCs w:val="28"/>
+        </w:rPr>
+        <w:t>error</w:t>
+      </w:r>
+      <w:r>
+        <w:rPr>
+          <w:sz w:val="28"/>
+          <w:szCs w:val="28"/>
+        </w:rPr>
+        <w:t xml:space="preserve">  Score</w:t>
+      </w:r>
+      <w:proofErr w:type="gramEnd"/>
+      <w:r>
+        <w:rPr>
+          <w:sz w:val="28"/>
+          <w:szCs w:val="28"/>
+        </w:rPr>
+        <w:t xml:space="preserve"> / Epochs</w:t>
       </w:r>
     </w:p>
     <w:p>
@@ -2797,7 +3478,15 @@
           <w:sz w:val="28"/>
           <w:szCs w:val="28"/>
         </w:rPr>
-        <w:t>Paper 2 =</w:t>
+        <w:t xml:space="preserve">Paper 2 </w:t>
+      </w:r>
+      <w:proofErr w:type="gramStart"/>
+      <w:r>
+        <w:rPr>
+          <w:sz w:val="28"/>
+          <w:szCs w:val="28"/>
+        </w:rPr>
+        <w:t>=</w:t>
       </w:r>
       <w:r>
         <w:rPr>
@@ -2808,11 +3497,15 @@
         <w:t xml:space="preserve">  </w:t>
       </w:r>
       <w:r>
-        <w:t>Quantifying Generalization in Reinforcement Learning</w:t>
-      </w:r>
-    </w:p>
-    <w:p>
-      <w:hyperlink r:id="rId16" w:history="1">
+        <w:t>Quantifying</w:t>
+      </w:r>
+      <w:proofErr w:type="gramEnd"/>
+      <w:r>
+        <w:t xml:space="preserve"> Generalization in Reinforcement Learning</w:t>
+      </w:r>
+    </w:p>
+    <w:p>
+      <w:hyperlink r:id="rId18" w:history="1">
         <w:r>
           <w:rPr>
             <w:rStyle w:val="Hyperlink"/>
@@ -2965,7 +3658,6 @@
           <w:sz w:val="28"/>
           <w:szCs w:val="28"/>
         </w:rPr>
-        <w:lastRenderedPageBreak/>
         <w:t>Notes:</w:t>
       </w:r>
       <w:r>
@@ -3033,7 +3725,23 @@
           <w:sz w:val="18"/>
           <w:szCs w:val="18"/>
         </w:rPr>
-        <w:t xml:space="preserve">“We have observed the surprising extent to which agents can overfit to a fixed training set. Using the procedurally generated </w:t>
+        <w:t xml:space="preserve">“We have observed the surprising extent to which agents </w:t>
+      </w:r>
+      <w:proofErr w:type="gramStart"/>
+      <w:r>
+        <w:rPr>
+          <w:sz w:val="18"/>
+          <w:szCs w:val="18"/>
+        </w:rPr>
+        <w:t>can</w:t>
+      </w:r>
+      <w:proofErr w:type="gramEnd"/>
+      <w:r>
+        <w:rPr>
+          <w:sz w:val="18"/>
+          <w:szCs w:val="18"/>
+        </w:rPr>
+        <w:t xml:space="preserve"> overfit to a fixed training set. Using the procedurally generated </w:t>
       </w:r>
       <w:proofErr w:type="spellStart"/>
       <w:r>
@@ -3055,6 +3763,73 @@
     <w:p>
       <w:pPr>
         <w:rPr>
+          <w:sz w:val="18"/>
+          <w:szCs w:val="18"/>
+        </w:rPr>
+      </w:pPr>
+      <w:r>
+        <w:t xml:space="preserve">ON </w:t>
+      </w:r>
+      <w:r>
+        <w:t>PCG</w:t>
+      </w:r>
+      <w:r>
+        <w:rPr>
+          <w:sz w:val="18"/>
+          <w:szCs w:val="18"/>
+        </w:rPr>
+        <w:t xml:space="preserve"> “</w:t>
+      </w:r>
+      <w:r>
+        <w:rPr>
+          <w:sz w:val="18"/>
+          <w:szCs w:val="18"/>
+        </w:rPr>
+        <w:t>Mazes are generated using Kruskal’s algorithm (Kruskal, 1956).</w:t>
+      </w:r>
+      <w:r>
+        <w:rPr>
+          <w:sz w:val="18"/>
+          <w:szCs w:val="18"/>
+        </w:rPr>
+        <w:t>”</w:t>
+      </w:r>
+    </w:p>
+    <w:p>
+      <w:pPr>
+        <w:rPr>
+          <w:sz w:val="18"/>
+          <w:szCs w:val="18"/>
+        </w:rPr>
+      </w:pPr>
+      <w:r>
+        <w:t>ON L2 and DO</w:t>
+      </w:r>
+      <w:r>
+        <w:rPr>
+          <w:sz w:val="18"/>
+          <w:szCs w:val="18"/>
+        </w:rPr>
+        <w:t xml:space="preserve"> “</w:t>
+      </w:r>
+      <w:r>
+        <w:rPr>
+          <w:sz w:val="18"/>
+          <w:szCs w:val="18"/>
+        </w:rPr>
+        <w:t>They turn to supervised learning for inspiration, finding that both L2 regularization and dropout can help agents learn more generalizable features.</w:t>
+      </w:r>
+      <w:r>
+        <w:rPr>
+          <w:sz w:val="18"/>
+          <w:szCs w:val="18"/>
+        </w:rPr>
+        <w:t>”</w:t>
+      </w:r>
+    </w:p>
+    <w:p>
+      <w:pPr>
+        <w:rPr>
           <w:sz w:val="28"/>
           <w:szCs w:val="28"/>
         </w:rPr>
@@ -3118,7 +3893,7 @@
       <w:r>
         <w:t xml:space="preserve">IN DEEP REINFORCEMENT LEARNING </w:t>
       </w:r>
-      <w:hyperlink r:id="rId17" w:history="1">
+      <w:hyperlink r:id="rId19" w:history="1">
         <w:r>
           <w:rPr>
             <w:rStyle w:val="Hyperlink"/>
@@ -3141,11 +3916,28 @@
           <w:b/>
           <w:bCs/>
         </w:rPr>
-        <w:t>This paper talks about improving generalisation capabilities through the addition of a CNN to randomise the rendering inputs to a DRL to help with generalisation, and sees success.</w:t>
-      </w:r>
-    </w:p>
-    <w:p>
-      <w:r>
+        <w:t xml:space="preserve">This paper talks about improving generalisation capabilities through the addition of a CNN to randomise the rendering inputs to a DRL to help with </w:t>
+      </w:r>
+      <w:proofErr w:type="gramStart"/>
+      <w:r>
+        <w:rPr>
+          <w:b/>
+          <w:bCs/>
+        </w:rPr>
+        <w:t>generalisation, and</w:t>
+      </w:r>
+      <w:proofErr w:type="gramEnd"/>
+      <w:r>
+        <w:rPr>
+          <w:b/>
+          <w:bCs/>
+        </w:rPr>
+        <w:t xml:space="preserve"> sees success.</w:t>
+      </w:r>
+    </w:p>
+    <w:p>
+      <w:r>
+        <w:lastRenderedPageBreak/>
         <w:t>Published as a conference paper at ICLR 2020</w:t>
       </w:r>
     </w:p>
@@ -3304,7 +4096,29 @@
           <w:szCs w:val="18"/>
           <w:u w:val="none"/>
         </w:rPr>
-        <w:t>ten struggle to generalize to new environments, even when semantically similar to trained agents</w:t>
+        <w:t xml:space="preserve">ten struggle to generalize to new environments, even when semantically </w:t>
+      </w:r>
+      <w:proofErr w:type="gramStart"/>
+      <w:r>
+        <w:rPr>
+          <w:rStyle w:val="Hyperlink"/>
+          <w:color w:val="auto"/>
+          <w:sz w:val="18"/>
+          <w:szCs w:val="18"/>
+          <w:u w:val="none"/>
+        </w:rPr>
+        <w:t>similar to</w:t>
+      </w:r>
+      <w:proofErr w:type="gramEnd"/>
+      <w:r>
+        <w:rPr>
+          <w:rStyle w:val="Hyperlink"/>
+          <w:color w:val="auto"/>
+          <w:sz w:val="18"/>
+          <w:szCs w:val="18"/>
+          <w:u w:val="none"/>
+        </w:rPr>
+        <w:t xml:space="preserve"> trained agents</w:t>
       </w:r>
     </w:p>
     <w:p>
@@ -3485,90 +4299,9 @@
           <w:color w:val="auto"/>
           <w:u w:val="none"/>
         </w:rPr>
-        <w:t>Failure of agents to generalise on small visual changes</w:t>
-      </w:r>
-      <w:r>
-        <w:rPr>
-          <w:rStyle w:val="Hyperlink"/>
-          <w:color w:val="auto"/>
-          <w:sz w:val="18"/>
-          <w:szCs w:val="18"/>
-          <w:u w:val="none"/>
-        </w:rPr>
-        <w:t xml:space="preserve"> : “</w:t>
-      </w:r>
-      <w:r>
-        <w:rPr>
-          <w:rStyle w:val="Hyperlink"/>
-          <w:color w:val="auto"/>
-          <w:sz w:val="18"/>
-          <w:szCs w:val="18"/>
-          <w:u w:val="none"/>
-        </w:rPr>
-        <w:t>We also found that RL agents completely fail</w:t>
-      </w:r>
-    </w:p>
-    <w:p>
-      <w:pPr>
-        <w:rPr>
-          <w:rStyle w:val="Hyperlink"/>
-          <w:color w:val="auto"/>
-          <w:sz w:val="18"/>
-          <w:szCs w:val="18"/>
-          <w:u w:val="none"/>
-        </w:rPr>
-      </w:pPr>
-      <w:r>
-        <w:rPr>
-          <w:rStyle w:val="Hyperlink"/>
-          <w:color w:val="auto"/>
-          <w:sz w:val="18"/>
-          <w:szCs w:val="18"/>
-          <w:u w:val="none"/>
-        </w:rPr>
-        <w:t>due to small visual changes1 because it is challenging to learn generalizable representations from</w:t>
-      </w:r>
-    </w:p>
-    <w:p>
-      <w:pPr>
-        <w:rPr>
-          <w:rStyle w:val="Hyperlink"/>
-          <w:color w:val="auto"/>
-          <w:sz w:val="18"/>
-          <w:szCs w:val="18"/>
-          <w:u w:val="none"/>
-        </w:rPr>
-      </w:pPr>
-      <w:r>
-        <w:rPr>
-          <w:rStyle w:val="Hyperlink"/>
-          <w:color w:val="auto"/>
-          <w:sz w:val="18"/>
-          <w:szCs w:val="18"/>
-          <w:u w:val="none"/>
-        </w:rPr>
-        <w:t>high-dimensional input observations, such as images.</w:t>
-      </w:r>
-      <w:r>
-        <w:rPr>
-          <w:rStyle w:val="Hyperlink"/>
-          <w:color w:val="auto"/>
-          <w:sz w:val="18"/>
-          <w:szCs w:val="18"/>
-          <w:u w:val="none"/>
-        </w:rPr>
-        <w:t>”</w:t>
-      </w:r>
-      <w:r>
-        <w:rPr>
-          <w:rStyle w:val="Hyperlink"/>
-          <w:color w:val="auto"/>
-          <w:sz w:val="18"/>
-          <w:szCs w:val="18"/>
-          <w:u w:val="none"/>
-        </w:rPr>
-        <w:br/>
-      </w:r>
+        <w:t xml:space="preserve">Failure of agents to generalise on small visual </w:t>
+      </w:r>
+      <w:proofErr w:type="gramStart"/>
       <w:r>
         <w:rPr>
           <w:rStyle w:val="Hyperlink"/>
@@ -3577,7 +4310,7 @@
           <w:color w:val="auto"/>
           <w:u w:val="none"/>
         </w:rPr>
-        <w:t>Characterisation of Generalisation</w:t>
+        <w:t>changes</w:t>
       </w:r>
       <w:r>
         <w:rPr>
@@ -3587,8 +4320,9 @@
           <w:szCs w:val="18"/>
           <w:u w:val="none"/>
         </w:rPr>
-        <w:t>: “</w:t>
-      </w:r>
+        <w:t xml:space="preserve"> :</w:t>
+      </w:r>
+      <w:proofErr w:type="gramEnd"/>
       <w:r>
         <w:rPr>
           <w:rStyle w:val="Hyperlink"/>
@@ -3597,11 +4331,9 @@
           <w:szCs w:val="18"/>
           <w:u w:val="none"/>
         </w:rPr>
-        <w:t>The generalization of RL agents can be characterized by visual changes (Cobbe et al., 2019; Gam-</w:t>
-      </w:r>
-    </w:p>
-    <w:p>
-      <w:pPr>
+        <w:t xml:space="preserve"> “</w:t>
+      </w:r>
+      <w:r>
         <w:rPr>
           <w:rStyle w:val="Hyperlink"/>
           <w:color w:val="auto"/>
@@ -3609,9 +4341,11 @@
           <w:szCs w:val="18"/>
           <w:u w:val="none"/>
         </w:rPr>
-      </w:pPr>
-      <w:proofErr w:type="spellStart"/>
-      <w:r>
+        <w:t>We also found that RL agents completely fail</w:t>
+      </w:r>
+    </w:p>
+    <w:p>
+      <w:pPr>
         <w:rPr>
           <w:rStyle w:val="Hyperlink"/>
           <w:color w:val="auto"/>
@@ -3619,9 +4353,7 @@
           <w:szCs w:val="18"/>
           <w:u w:val="none"/>
         </w:rPr>
-        <w:t>rian</w:t>
-      </w:r>
-      <w:proofErr w:type="spellEnd"/>
+      </w:pPr>
       <w:r>
         <w:rPr>
           <w:rStyle w:val="Hyperlink"/>
@@ -3630,7 +4362,7 @@
           <w:szCs w:val="18"/>
           <w:u w:val="none"/>
         </w:rPr>
-        <w:t xml:space="preserve"> &amp; Goldberg, 2019), different dynamics (Packer et al., 2018), and various structures (Beattie</w:t>
+        <w:t>due to small visual changes1 because it is challenging to learn generalizable representations from</w:t>
       </w:r>
     </w:p>
     <w:p>
@@ -3651,8 +4383,7 @@
           <w:szCs w:val="18"/>
           <w:u w:val="none"/>
         </w:rPr>
-        <w:lastRenderedPageBreak/>
-        <w:t>et al., 2016; Wang et al., 2016).</w:t>
+        <w:t>high-dimensional input observations, such as images.</w:t>
       </w:r>
       <w:r>
         <w:rPr>
@@ -3664,9 +4395,7 @@
         </w:rPr>
         <w:t>”</w:t>
       </w:r>
-    </w:p>
-    <w:p>
-      <w:pPr>
+      <w:r>
         <w:rPr>
           <w:rStyle w:val="Hyperlink"/>
           <w:color w:val="auto"/>
@@ -3674,7 +4403,8 @@
           <w:szCs w:val="18"/>
           <w:u w:val="none"/>
         </w:rPr>
-      </w:pPr>
+        <w:br/>
+      </w:r>
       <w:r>
         <w:rPr>
           <w:rStyle w:val="Hyperlink"/>
@@ -3683,14 +4413,119 @@
           <w:color w:val="auto"/>
           <w:u w:val="none"/>
         </w:rPr>
-        <w:t>On methods of improving generalisation:</w:t>
-      </w:r>
-      <w:r>
-        <w:rPr>
-          <w:rStyle w:val="Hyperlink"/>
+        <w:t>Characterisation of Generalisation</w:t>
+      </w:r>
+      <w:r>
+        <w:rPr>
+          <w:rStyle w:val="Hyperlink"/>
+          <w:color w:val="auto"/>
+          <w:sz w:val="18"/>
+          <w:szCs w:val="18"/>
+          <w:u w:val="none"/>
+        </w:rPr>
+        <w:t>: “</w:t>
+      </w:r>
+      <w:r>
+        <w:rPr>
+          <w:rStyle w:val="Hyperlink"/>
+          <w:color w:val="auto"/>
+          <w:sz w:val="18"/>
+          <w:szCs w:val="18"/>
+          <w:u w:val="none"/>
+        </w:rPr>
+        <w:t>The generalization of RL agents can be characterized by visual changes (Cobbe et al., 2019; Gam-</w:t>
+      </w:r>
+    </w:p>
+    <w:p>
+      <w:pPr>
+        <w:rPr>
+          <w:rStyle w:val="Hyperlink"/>
+          <w:color w:val="auto"/>
+          <w:sz w:val="18"/>
+          <w:szCs w:val="18"/>
+          <w:u w:val="none"/>
+        </w:rPr>
+      </w:pPr>
+      <w:proofErr w:type="spellStart"/>
+      <w:r>
+        <w:rPr>
+          <w:rStyle w:val="Hyperlink"/>
+          <w:color w:val="auto"/>
+          <w:sz w:val="18"/>
+          <w:szCs w:val="18"/>
+          <w:u w:val="none"/>
+        </w:rPr>
+        <w:t>rian</w:t>
+      </w:r>
+      <w:proofErr w:type="spellEnd"/>
+      <w:r>
+        <w:rPr>
+          <w:rStyle w:val="Hyperlink"/>
+          <w:color w:val="auto"/>
+          <w:sz w:val="18"/>
+          <w:szCs w:val="18"/>
+          <w:u w:val="none"/>
+        </w:rPr>
+        <w:t xml:space="preserve"> &amp; Goldberg, 2019), different dynamics (Packer et al., 2018), and various structures (Beattie</w:t>
+      </w:r>
+    </w:p>
+    <w:p>
+      <w:pPr>
+        <w:rPr>
+          <w:rStyle w:val="Hyperlink"/>
+          <w:color w:val="auto"/>
+          <w:sz w:val="18"/>
+          <w:szCs w:val="18"/>
+          <w:u w:val="none"/>
+        </w:rPr>
+      </w:pPr>
+      <w:r>
+        <w:rPr>
+          <w:rStyle w:val="Hyperlink"/>
+          <w:color w:val="auto"/>
+          <w:sz w:val="18"/>
+          <w:szCs w:val="18"/>
+          <w:u w:val="none"/>
+        </w:rPr>
+        <w:t>et al., 2016; Wang et al., 2016).</w:t>
+      </w:r>
+      <w:r>
+        <w:rPr>
+          <w:rStyle w:val="Hyperlink"/>
+          <w:color w:val="auto"/>
+          <w:sz w:val="18"/>
+          <w:szCs w:val="18"/>
+          <w:u w:val="none"/>
+        </w:rPr>
+        <w:t>”</w:t>
+      </w:r>
+    </w:p>
+    <w:p>
+      <w:pPr>
+        <w:rPr>
+          <w:rStyle w:val="Hyperlink"/>
+          <w:color w:val="auto"/>
+          <w:sz w:val="18"/>
+          <w:szCs w:val="18"/>
+          <w:u w:val="none"/>
+        </w:rPr>
+      </w:pPr>
+      <w:r>
+        <w:rPr>
+          <w:rStyle w:val="Hyperlink"/>
+          <w:b/>
+          <w:bCs/>
           <w:color w:val="auto"/>
           <w:u w:val="none"/>
         </w:rPr>
+        <w:t>On methods of improving generalisation:</w:t>
+      </w:r>
+      <w:r>
+        <w:rPr>
+          <w:rStyle w:val="Hyperlink"/>
+          <w:color w:val="auto"/>
+          <w:u w:val="none"/>
+        </w:rPr>
         <w:t xml:space="preserve"> </w:t>
       </w:r>
       <w:r>
@@ -3743,11 +4578,10 @@
           <w:szCs w:val="18"/>
           <w:u w:val="none"/>
         </w:rPr>
-        <w:t>have been proposed in the literature (see Section 2 for further details). In particular, Tobin et al.</w:t>
-      </w:r>
-    </w:p>
-    <w:p>
-      <w:pPr>
+        <w:t xml:space="preserve">have been proposed in the literature (see Section 2 for further details). </w:t>
+      </w:r>
+      <w:proofErr w:type="gramStart"/>
+      <w:r>
         <w:rPr>
           <w:rStyle w:val="Hyperlink"/>
           <w:color w:val="auto"/>
@@ -3755,7 +4589,9 @@
           <w:szCs w:val="18"/>
           <w:u w:val="none"/>
         </w:rPr>
-      </w:pPr>
+        <w:t>In particular, Tobin</w:t>
+      </w:r>
+      <w:proofErr w:type="gramEnd"/>
       <w:r>
         <w:rPr>
           <w:rStyle w:val="Hyperlink"/>
@@ -3764,6 +4600,27 @@
           <w:szCs w:val="18"/>
           <w:u w:val="none"/>
         </w:rPr>
+        <w:t xml:space="preserve"> et al.</w:t>
+      </w:r>
+    </w:p>
+    <w:p>
+      <w:pPr>
+        <w:rPr>
+          <w:rStyle w:val="Hyperlink"/>
+          <w:color w:val="auto"/>
+          <w:sz w:val="18"/>
+          <w:szCs w:val="18"/>
+          <w:u w:val="none"/>
+        </w:rPr>
+      </w:pPr>
+      <w:r>
+        <w:rPr>
+          <w:rStyle w:val="Hyperlink"/>
+          <w:color w:val="auto"/>
+          <w:sz w:val="18"/>
+          <w:szCs w:val="18"/>
+          <w:u w:val="none"/>
+        </w:rPr>
         <w:t>(2017) showed that training RL agents in various environments generated by randomizing rendering</w:t>
       </w:r>
     </w:p>
@@ -3949,6 +4806,7 @@
     </w:p>
     <w:p>
       <w:r>
+        <w:lastRenderedPageBreak/>
         <w:t>Illuminating Generalization in Deep Reinforcement Learning</w:t>
       </w:r>
     </w:p>
@@ -3958,7 +4816,7 @@
       </w:r>
     </w:p>
     <w:p>
-      <w:hyperlink r:id="rId18" w:history="1">
+      <w:hyperlink r:id="rId20" w:history="1">
         <w:r>
           <w:rPr>
             <w:rStyle w:val="Hyperlink"/>
@@ -4061,7 +4919,15 @@
       </w:r>
       <w:proofErr w:type="spellEnd"/>
       <w:r>
-        <w:t xml:space="preserve"> et al. 2016) with three convolutional layers and a single fully-connected layer.</w:t>
+        <w:t xml:space="preserve"> et al. 2016) with three convolutional layers and a single </w:t>
+      </w:r>
+      <w:proofErr w:type="gramStart"/>
+      <w:r>
+        <w:t>fully-connected</w:t>
+      </w:r>
+      <w:proofErr w:type="gramEnd"/>
+      <w:r>
+        <w:t xml:space="preserve"> layer.</w:t>
       </w:r>
       <w:r>
         <w:t>”</w:t>
@@ -4126,9 +4992,13 @@
     </w:p>
     <w:p>
       <w:r>
-        <w:lastRenderedPageBreak/>
-        <w:t>are evaluated on a completely new level every time a new</w:t>
-      </w:r>
+        <w:t xml:space="preserve">are evaluated on a completely new level every time </w:t>
+      </w:r>
+      <w:proofErr w:type="gramStart"/>
+      <w:r>
+        <w:t>a new</w:t>
+      </w:r>
+      <w:proofErr w:type="gramEnd"/>
     </w:p>
     <w:p>
       <w:r>
@@ -4216,7 +5086,7 @@
       <w:r>
         <w:t xml:space="preserve"> </w:t>
       </w:r>
-      <w:hyperlink r:id="rId19" w:history="1">
+      <w:hyperlink r:id="rId21" w:history="1">
         <w:r>
           <w:rPr>
             <w:rStyle w:val="Hyperlink"/>
@@ -4268,7 +5138,7 @@
         </w:rPr>
         <w:t>[</w:t>
       </w:r>
-      <w:hyperlink r:id="rId20" w:anchor="bib.bib3" w:history="1">
+      <w:hyperlink r:id="rId22" w:anchor="bib.bib3" w:history="1">
         <w:r>
           <w:rPr>
             <w:rStyle w:val="Hyperlink"/>
@@ -4285,7 +5155,7 @@
         </w:rPr>
         <w:t xml:space="preserve">, </w:t>
       </w:r>
-      <w:hyperlink r:id="rId21" w:anchor="bib.bib4" w:history="1">
+      <w:hyperlink r:id="rId23" w:anchor="bib.bib4" w:history="1">
         <w:r>
           <w:rPr>
             <w:rStyle w:val="Hyperlink"/>
@@ -4302,7 +5172,7 @@
         </w:rPr>
         <w:t xml:space="preserve">, </w:t>
       </w:r>
-      <w:hyperlink r:id="rId22" w:anchor="bib.bib5" w:history="1">
+      <w:hyperlink r:id="rId24" w:anchor="bib.bib5" w:history="1">
         <w:r>
           <w:rPr>
             <w:rStyle w:val="Hyperlink"/>
@@ -4319,7 +5189,7 @@
         </w:rPr>
         <w:t xml:space="preserve">, </w:t>
       </w:r>
-      <w:hyperlink r:id="rId23" w:anchor="bib.bib6" w:history="1">
+      <w:hyperlink r:id="rId25" w:anchor="bib.bib6" w:history="1">
         <w:r>
           <w:rPr>
             <w:rStyle w:val="Hyperlink"/>
@@ -4347,13 +5217,80 @@
         <w:t>planning tracks</w:t>
       </w:r>
       <w:r>
-        <w:t xml:space="preserve"> of the competition, where agents are given a forward model allowing them to plan but no training time between games, have been very popular and seen a number of strong agents based on tree search or evolutionary planning submitted.</w:t>
+        <w:t xml:space="preserve"> of the competition, where agents are given a forward model allowing them to plan but no training time between games, have been very popular and seen </w:t>
+      </w:r>
+      <w:proofErr w:type="gramStart"/>
+      <w:r>
+        <w:t>a number of</w:t>
+      </w:r>
+      <w:proofErr w:type="gramEnd"/>
+      <w:r>
+        <w:t xml:space="preserve"> strong agents based on tree search or evolutionary planning submitted.</w:t>
       </w:r>
       <w:r>
         <w:t>”</w:t>
       </w:r>
     </w:p>
+    <w:p>
+      <w:r>
+        <w:rPr>
+          <w:b/>
+          <w:bCs/>
+        </w:rPr>
+        <w:t>EVALUATION:</w:t>
+      </w:r>
+      <w:r>
+        <w:t xml:space="preserve"> </w:t>
+      </w:r>
+      <w:r>
+        <w:t>Mean episode reward / timesteps taken</w:t>
+      </w:r>
+    </w:p>
+    <w:p>
+      <w:r>
+        <w:rPr>
+          <w:b/>
+          <w:bCs/>
+        </w:rPr>
+        <w:lastRenderedPageBreak/>
+        <w:t>On evaluation</w:t>
+      </w:r>
+      <w:r>
+        <w:t xml:space="preserve"> “</w:t>
+      </w:r>
+      <w:r>
+        <w:t xml:space="preserve">This is done by reporting the sum of the incremental rewards for the episode at a given time step. Since this data is noisy due to episode restarts, the 20 results are averaged to smooth the graph and better show a trend. A2C allows running in parallel, we were able to run 12 networks in parallel at once. To keep the comparisons fair, A2C is still only allowed one million GVGAI calls and therefore each of the 12 networks is given one-twelfth of a million calls each. This results in the training graph seen in Figure </w:t>
+      </w:r>
+      <w:hyperlink r:id="rId26" w:anchor="S4.F4" w:tooltip="Figure 4 ‣ IV-A Results of learning algorithms ‣ IV Results and Discussion ‣ Deep Reinforcement Learning for General Video Game AI" w:history="1">
+        <w:r>
+          <w:rPr>
+            <w:rStyle w:val="Hyperlink"/>
+          </w:rPr>
+          <w:t>4</w:t>
+        </w:r>
+      </w:hyperlink>
+      <w:r>
+        <w:t xml:space="preserve">. To compare this with the linear algorithms, each time step of A2C is associated with 12 time-steps of the DQN algorithms in Figure </w:t>
+      </w:r>
+      <w:hyperlink r:id="rId27" w:anchor="S4.F3" w:tooltip="Figure 3 ‣ IV-A Results of learning algorithms ‣ IV Results and Discussion ‣ Deep Reinforcement Learning for General Video Game AI" w:history="1">
+        <w:r>
+          <w:rPr>
+            <w:rStyle w:val="Hyperlink"/>
+          </w:rPr>
+          <w:t>3</w:t>
+        </w:r>
+      </w:hyperlink>
+      <w:r>
+        <w:t>. The value for each time step of A2C is the average of all 12 rewards.</w:t>
+      </w:r>
+      <w:r>
+        <w:t>”</w:t>
+      </w:r>
+    </w:p>
     <w:p/>
+    <w:p/>
+    <w:p/>
+    <w:p/>
     <w:p>
       <w:r>
         <w:t>PAPER 6 =</w:t>
@@ -4381,7 +5318,7 @@
       <w:r>
         <w:t xml:space="preserve">A. A. J. P.-H. O. U. M. J. UCL, M. A. M. D. U. B. M. S. UCL, M. A. J. F. O. U. E. G. UCL, M. A. T. R. UCL, M. A. *Equal contribution P. March 3, and 2022 ARXIV Full paper, ‘Evolving Curricula’. Accessed: Nov. 08, 2024. [Online]. Available: </w:t>
       </w:r>
-      <w:hyperlink r:id="rId24" w:history="1">
+      <w:hyperlink r:id="rId28" w:history="1">
         <w:r>
           <w:rPr>
             <w:rStyle w:val="Hyperlink"/>
@@ -4402,7 +5339,23 @@
           <w:b/>
           <w:bCs/>
         </w:rPr>
-        <w:t>Paper looks at training a generalised model using curricula, teacher and a student models with good results</w:t>
+        <w:t xml:space="preserve">Paper looks at training a generalised model using curricula, teacher and a </w:t>
+      </w:r>
+      <w:proofErr w:type="gramStart"/>
+      <w:r>
+        <w:rPr>
+          <w:b/>
+          <w:bCs/>
+        </w:rPr>
+        <w:t>student models</w:t>
+      </w:r>
+      <w:proofErr w:type="gramEnd"/>
+      <w:r>
+        <w:rPr>
+          <w:b/>
+          <w:bCs/>
+        </w:rPr>
+        <w:t xml:space="preserve"> with good results</w:t>
       </w:r>
     </w:p>
     <w:p>
@@ -4481,6 +5434,7 @@
         <w:t xml:space="preserve">Training </w:t>
       </w:r>
       <w:proofErr w:type="spellStart"/>
+      <w:proofErr w:type="gramStart"/>
       <w:r>
         <w:rPr>
           <w:rStyle w:val="Hyperlink"/>
@@ -4498,6 +5452,7 @@
         <w:t>UED</w:t>
       </w:r>
       <w:proofErr w:type="spellEnd"/>
+      <w:proofErr w:type="gramEnd"/>
     </w:p>
     <w:p>
       <w:r>
@@ -4548,7 +5503,15 @@
         <w:t xml:space="preserve"> “</w:t>
       </w:r>
       <w:r>
-        <w:t>Despite the generality of the MDP framework, it is often an unrealistic model for real-world environments. First, it assumes full observability of the state, which is often impossible in practice. This is addressed in partially-observable MDPs, or POMDPs, which include an observation function \</w:t>
+        <w:t xml:space="preserve">Despite the generality of the MDP framework, it is often an unrealistic model for real-world environments. First, it assumes full observability of the state, which is often impossible in practice. This is addressed in </w:t>
+      </w:r>
+      <w:proofErr w:type="gramStart"/>
+      <w:r>
+        <w:t>partially-observable</w:t>
+      </w:r>
+      <w:proofErr w:type="gramEnd"/>
+      <w:r>
+        <w:t xml:space="preserve"> MDPs, or POMDPs, which include an observation function \</w:t>
       </w:r>
       <w:proofErr w:type="spellStart"/>
       <w:r>
@@ -4576,76 +5539,92 @@
           <w:b/>
           <w:bCs/>
         </w:rPr>
+        <w:t>On Dr</w:t>
+      </w:r>
+      <w:r>
+        <w:t>: “</w:t>
+      </w:r>
+      <w:r>
+        <w:t>Domain Randomization (DR) can be viewed as the most basic form of UED.</w:t>
+      </w:r>
+      <w:r>
+        <w:t>”</w:t>
+      </w:r>
+    </w:p>
+    <w:p>
+      <w:r>
+        <w:rPr>
+          <w:b/>
+          <w:bCs/>
+        </w:rPr>
+        <w:t>On PCG frameworks:</w:t>
+      </w:r>
+      <w:r>
+        <w:t xml:space="preserve"> “</w:t>
+      </w:r>
+      <w:r>
+        <w:t xml:space="preserve">Our work also relates to the field of procedural content generation (PCG), which seeks to algorithmically generate diverse levels. Popular PCG environments used in RL include the </w:t>
+      </w:r>
+      <w:proofErr w:type="spellStart"/>
+      <w:r>
+        <w:t>Procgen</w:t>
+      </w:r>
+      <w:proofErr w:type="spellEnd"/>
+      <w:r>
+        <w:t xml:space="preserve"> Benchmark, </w:t>
+      </w:r>
+      <w:proofErr w:type="spellStart"/>
+      <w:r>
+        <w:t>MiniGrid</w:t>
+      </w:r>
+      <w:proofErr w:type="spellEnd"/>
+      <w:r>
+        <w:t xml:space="preserve">, Obstacle Tower, GVGAI, and the </w:t>
+      </w:r>
+      <w:proofErr w:type="spellStart"/>
+      <w:r>
+        <w:t>NetHack</w:t>
+      </w:r>
+      <w:proofErr w:type="spellEnd"/>
+      <w:r>
+        <w:t xml:space="preserve"> Learning Environment. This work uses the recently proposed </w:t>
+      </w:r>
+      <w:proofErr w:type="spellStart"/>
+      <w:r>
+        <w:t>MiniHack</w:t>
+      </w:r>
+      <w:proofErr w:type="spellEnd"/>
+      <w:r>
+        <w:t xml:space="preserve"> environment, which provides a flexible framework for creating diverse environments.</w:t>
+      </w:r>
+      <w:r>
+        <w:t>”</w:t>
+      </w:r>
+    </w:p>
+    <w:p>
+      <w:r>
+        <w:rPr>
+          <w:b/>
+          <w:bCs/>
+        </w:rPr>
         <w:lastRenderedPageBreak/>
-        <w:t>On Dr</w:t>
-      </w:r>
-      <w:r>
-        <w:t>: “</w:t>
-      </w:r>
-      <w:r>
-        <w:t>Domain Randomization (DR) can be viewed as the most basic form of UED.</w:t>
-      </w:r>
-      <w:r>
-        <w:t>”</w:t>
-      </w:r>
-    </w:p>
-    <w:p>
-      <w:r>
-        <w:rPr>
-          <w:b/>
-          <w:bCs/>
-        </w:rPr>
-        <w:t>On PCG frameworks:</w:t>
-      </w:r>
-      <w:r>
-        <w:t xml:space="preserve"> “</w:t>
-      </w:r>
-      <w:r>
-        <w:t xml:space="preserve">Our work also relates to the field of procedural content generation (PCG), which seeks to algorithmically generate diverse levels. Popular PCG environments used in RL include the </w:t>
-      </w:r>
-      <w:proofErr w:type="spellStart"/>
-      <w:r>
-        <w:t>Procgen</w:t>
-      </w:r>
-      <w:proofErr w:type="spellEnd"/>
-      <w:r>
-        <w:t xml:space="preserve"> Benchmark, </w:t>
-      </w:r>
-      <w:proofErr w:type="spellStart"/>
-      <w:r>
-        <w:t>MiniGrid</w:t>
-      </w:r>
-      <w:proofErr w:type="spellEnd"/>
-      <w:r>
-        <w:t xml:space="preserve">, Obstacle Tower, GVGAI, and the </w:t>
-      </w:r>
-      <w:proofErr w:type="spellStart"/>
-      <w:r>
-        <w:t>NetHack</w:t>
-      </w:r>
-      <w:proofErr w:type="spellEnd"/>
-      <w:r>
-        <w:t xml:space="preserve"> Learning Environment. This work uses the recently proposed </w:t>
-      </w:r>
-      <w:proofErr w:type="spellStart"/>
-      <w:r>
-        <w:t>MiniHack</w:t>
-      </w:r>
-      <w:proofErr w:type="spellEnd"/>
-      <w:r>
-        <w:t xml:space="preserve"> environment, which provides a flexible framework for creating diverse environments.</w:t>
-      </w:r>
-      <w:r>
-        <w:t>”</w:t>
-      </w:r>
-    </w:p>
-    <w:p>
-      <w:r>
-        <w:rPr>
-          <w:b/>
-          <w:bCs/>
-        </w:rPr>
-        <w:t>On regret based algorithms:</w:t>
+        <w:t xml:space="preserve">On </w:t>
+      </w:r>
+      <w:proofErr w:type="gramStart"/>
+      <w:r>
+        <w:rPr>
+          <w:b/>
+          <w:bCs/>
+        </w:rPr>
+        <w:t>regret based</w:t>
+      </w:r>
+      <w:proofErr w:type="gramEnd"/>
+      <w:r>
+        <w:rPr>
+          <w:b/>
+          <w:bCs/>
+        </w:rPr>
+        <w:t xml:space="preserve"> algorithms:</w:t>
       </w:r>
       <w:r>
         <w:t xml:space="preserve"> “</w:t>
@@ -4727,7 +5706,7 @@
           <w:rStyle w:val="Hyperlink"/>
         </w:rPr>
       </w:pPr>
-      <w:hyperlink r:id="rId25" w:history="1">
+      <w:hyperlink r:id="rId29" w:history="1">
         <w:r>
           <w:rPr>
             <w:rStyle w:val="Hyperlink"/>
@@ -4829,12 +5808,36 @@
           <w:b/>
           <w:bCs/>
         </w:rPr>
-        <w:t>Doing this they categorise types of generalisation.</w:t>
-      </w:r>
-    </w:p>
-    <w:p>
-      <w:r>
-        <w:t>This paper surveys recent research on zero-shot generalization (ZSG) in deep reinforcement learning (RL), aiming to create algorithms capable of robust, adaptable performance in real-world settings. The authors present a unifying framework that formalizes ZSG as a class of problems, rather than a single one, to help researchers better understand and address its complexity. They categorize types of generalization, such as combinatorial and interpolation versus extrapolation, and clarify the importance of context awareness in training. The paper reviews existing benchmarks, suggests underexplored problem areas, and provides guidance for future research to foster progress toward more universally generalizable RL methods.</w:t>
+        <w:t xml:space="preserve">Doing this they categorise types of </w:t>
+      </w:r>
+      <w:proofErr w:type="gramStart"/>
+      <w:r>
+        <w:rPr>
+          <w:b/>
+          <w:bCs/>
+        </w:rPr>
+        <w:t>generalisation</w:t>
+      </w:r>
+      <w:proofErr w:type="gramEnd"/>
+      <w:r>
+        <w:rPr>
+          <w:b/>
+          <w:bCs/>
+        </w:rPr>
+        <w:t>.</w:t>
+      </w:r>
+    </w:p>
+    <w:p>
+      <w:r>
+        <w:t xml:space="preserve">This paper surveys recent research on zero-shot generalization (ZSG) in deep reinforcement learning (RL), aiming to create algorithms capable of robust, adaptable performance in real-world settings. The authors present a unifying framework that formalizes ZSG as a class of problems, rather than </w:t>
+      </w:r>
+      <w:proofErr w:type="gramStart"/>
+      <w:r>
+        <w:t>a single one</w:t>
+      </w:r>
+      <w:proofErr w:type="gramEnd"/>
+      <w:r>
+        <w:t>, to help researchers better understand and address its complexity. They categorize types of generalization, such as combinatorial and interpolation versus extrapolation, and clarify the importance of context awareness in training. The paper reviews existing benchmarks, suggests underexplored problem areas, and provides guidance for future research to foster progress toward more universally generalizable RL methods.</w:t>
       </w:r>
     </w:p>
     <w:p>
@@ -4872,7 +5875,12 @@
       </w:r>
     </w:p>
     <w:p>
-      <w:hyperlink r:id="rId26" w:history="1">
+      <w:pPr>
+        <w:rPr>
+          <w:rStyle w:val="Hyperlink"/>
+        </w:rPr>
+      </w:pPr>
+      <w:hyperlink r:id="rId30" w:history="1">
         <w:r>
           <w:rPr>
             <w:rStyle w:val="Hyperlink"/>
@@ -4880,6 +5888,66 @@
           <w:t>https://jair.org/index.php/jair/article/view/14174/26890</w:t>
         </w:r>
       </w:hyperlink>
+    </w:p>
+    <w:p>
+      <w:r>
+        <w:rPr>
+          <w:rStyle w:val="Hyperlink"/>
+          <w:b/>
+          <w:bCs/>
+          <w:color w:val="auto"/>
+          <w:u w:val="none"/>
+        </w:rPr>
+        <w:t>ON difficulties in evaluating generalisation</w:t>
+      </w:r>
+      <w:r>
+        <w:rPr>
+          <w:rStyle w:val="Hyperlink"/>
+          <w:color w:val="auto"/>
+          <w:u w:val="none"/>
+        </w:rPr>
+        <w:t xml:space="preserve"> “</w:t>
+      </w:r>
+      <w:r>
+        <w:t xml:space="preserve">This means using it as </w:t>
+      </w:r>
+      <w:proofErr w:type="spellStart"/>
+      <w:r>
+        <w:t>theonly</w:t>
+      </w:r>
+      <w:proofErr w:type="spellEnd"/>
+      <w:r>
+        <w:t xml:space="preserve"> metric for improved performance will likely not lead to robust progress in ZSG. </w:t>
+      </w:r>
+      <w:proofErr w:type="spellStart"/>
+      <w:proofErr w:type="gramStart"/>
+      <w:r>
+        <w:t>Further,given</w:t>
+      </w:r>
+      <w:proofErr w:type="spellEnd"/>
+      <w:proofErr w:type="gramEnd"/>
+      <w:r>
+        <w:t xml:space="preserve"> how broad the current set of assumptions is, it is unlikely there is a single </w:t>
+      </w:r>
+      <w:proofErr w:type="spellStart"/>
+      <w:r>
+        <w:t>generalmeasure</w:t>
+      </w:r>
+      <w:proofErr w:type="spellEnd"/>
+      <w:r>
+        <w:t xml:space="preserve"> of progress towards tackling ZSG: across such a broad problem class, </w:t>
+      </w:r>
+      <w:proofErr w:type="spellStart"/>
+      <w:r>
+        <w:t>objectivesmay</w:t>
+      </w:r>
+      <w:proofErr w:type="spellEnd"/>
+      <w:r>
+        <w:t xml:space="preserve"> even be conflicting (Wolpert &amp; Macready, 1997).</w:t>
+      </w:r>
+      <w:r>
+        <w:t>”</w:t>
+      </w:r>
     </w:p>
     <w:p/>
     <w:sectPr>
@@ -5698,6 +6766,95 @@
     </w:lvl>
   </w:abstractNum>
   <w:abstractNum w:abstractNumId="7" w15:restartNumberingAfterBreak="0">
+    <w:nsid w:val="2AAD599E"/>
+    <w:multiLevelType w:val="hybridMultilevel"/>
+    <w:tmpl w:val="42949226"/>
+    <w:lvl w:ilvl="0" w:tplc="0809000F">
+      <w:start w:val="1"/>
+      <w:numFmt w:val="decimal"/>
+      <w:lvlText w:val="%1."/>
+      <w:lvlJc w:val="left"/>
+      <w:pPr>
+        <w:ind w:left="720" w:hanging="360"/>
+      </w:pPr>
+      <w:rPr>
+        <w:rFonts w:hint="default"/>
+      </w:rPr>
+    </w:lvl>
+    <w:lvl w:ilvl="1" w:tplc="08090019" w:tentative="1">
+      <w:start w:val="1"/>
+      <w:numFmt w:val="lowerLetter"/>
+      <w:lvlText w:val="%2."/>
+      <w:lvlJc w:val="left"/>
+      <w:pPr>
+        <w:ind w:left="1440" w:hanging="360"/>
+      </w:pPr>
+    </w:lvl>
+    <w:lvl w:ilvl="2" w:tplc="0809001B" w:tentative="1">
+      <w:start w:val="1"/>
+      <w:numFmt w:val="lowerRoman"/>
+      <w:lvlText w:val="%3."/>
+      <w:lvlJc w:val="right"/>
+      <w:pPr>
+        <w:ind w:left="2160" w:hanging="180"/>
+      </w:pPr>
+    </w:lvl>
+    <w:lvl w:ilvl="3" w:tplc="0809000F" w:tentative="1">
+      <w:start w:val="1"/>
+      <w:numFmt w:val="decimal"/>
+      <w:lvlText w:val="%4."/>
+      <w:lvlJc w:val="left"/>
+      <w:pPr>
+        <w:ind w:left="2880" w:hanging="360"/>
+      </w:pPr>
+    </w:lvl>
+    <w:lvl w:ilvl="4" w:tplc="08090019" w:tentative="1">
+      <w:start w:val="1"/>
+      <w:numFmt w:val="lowerLetter"/>
+      <w:lvlText w:val="%5."/>
+      <w:lvlJc w:val="left"/>
+      <w:pPr>
+        <w:ind w:left="3600" w:hanging="360"/>
+      </w:pPr>
+    </w:lvl>
+    <w:lvl w:ilvl="5" w:tplc="0809001B" w:tentative="1">
+      <w:start w:val="1"/>
+      <w:numFmt w:val="lowerRoman"/>
+      <w:lvlText w:val="%6."/>
+      <w:lvlJc w:val="right"/>
+      <w:pPr>
+        <w:ind w:left="4320" w:hanging="180"/>
+      </w:pPr>
+    </w:lvl>
+    <w:lvl w:ilvl="6" w:tplc="0809000F" w:tentative="1">
+      <w:start w:val="1"/>
+      <w:numFmt w:val="decimal"/>
+      <w:lvlText w:val="%7."/>
+      <w:lvlJc w:val="left"/>
+      <w:pPr>
+        <w:ind w:left="5040" w:hanging="360"/>
+      </w:pPr>
+    </w:lvl>
+    <w:lvl w:ilvl="7" w:tplc="08090019" w:tentative="1">
+      <w:start w:val="1"/>
+      <w:numFmt w:val="lowerLetter"/>
+      <w:lvlText w:val="%8."/>
+      <w:lvlJc w:val="left"/>
+      <w:pPr>
+        <w:ind w:left="5760" w:hanging="360"/>
+      </w:pPr>
+    </w:lvl>
+    <w:lvl w:ilvl="8" w:tplc="0809001B" w:tentative="1">
+      <w:start w:val="1"/>
+      <w:numFmt w:val="lowerRoman"/>
+      <w:lvlText w:val="%9."/>
+      <w:lvlJc w:val="right"/>
+      <w:pPr>
+        <w:ind w:left="6480" w:hanging="180"/>
+      </w:pPr>
+    </w:lvl>
+  </w:abstractNum>
+  <w:abstractNum w:abstractNumId="8" w15:restartNumberingAfterBreak="0">
     <w:nsid w:val="3C1073CA"/>
     <w:multiLevelType w:val="hybridMultilevel"/>
     <w:tmpl w:val="DB1C4D40"/>
@@ -5786,7 +6943,7 @@
       </w:pPr>
     </w:lvl>
   </w:abstractNum>
-  <w:abstractNum w:abstractNumId="8" w15:restartNumberingAfterBreak="0">
+  <w:abstractNum w:abstractNumId="9" w15:restartNumberingAfterBreak="0">
     <w:nsid w:val="4DDD5ADC"/>
     <w:multiLevelType w:val="hybridMultilevel"/>
     <w:tmpl w:val="D076F5D0"/>
@@ -5875,7 +7032,7 @@
       </w:pPr>
     </w:lvl>
   </w:abstractNum>
-  <w:abstractNum w:abstractNumId="9" w15:restartNumberingAfterBreak="0">
+  <w:abstractNum w:abstractNumId="10" w15:restartNumberingAfterBreak="0">
     <w:nsid w:val="60BB4219"/>
     <w:multiLevelType w:val="hybridMultilevel"/>
     <w:tmpl w:val="EFCE557A"/>
@@ -5964,7 +7121,7 @@
       </w:pPr>
     </w:lvl>
   </w:abstractNum>
-  <w:abstractNum w:abstractNumId="10" w15:restartNumberingAfterBreak="0">
+  <w:abstractNum w:abstractNumId="11" w15:restartNumberingAfterBreak="0">
     <w:nsid w:val="61CC1365"/>
     <w:multiLevelType w:val="hybridMultilevel"/>
     <w:tmpl w:val="D610D22E"/>
@@ -6053,7 +7210,96 @@
       </w:pPr>
     </w:lvl>
   </w:abstractNum>
-  <w:abstractNum w:abstractNumId="11" w15:restartNumberingAfterBreak="0">
+  <w:abstractNum w:abstractNumId="12" w15:restartNumberingAfterBreak="0">
+    <w:nsid w:val="624A72B1"/>
+    <w:multiLevelType w:val="hybridMultilevel"/>
+    <w:tmpl w:val="BDF862D0"/>
+    <w:lvl w:ilvl="0" w:tplc="0809000F">
+      <w:start w:val="1"/>
+      <w:numFmt w:val="decimal"/>
+      <w:lvlText w:val="%1."/>
+      <w:lvlJc w:val="left"/>
+      <w:pPr>
+        <w:ind w:left="720" w:hanging="360"/>
+      </w:pPr>
+      <w:rPr>
+        <w:rFonts w:hint="default"/>
+      </w:rPr>
+    </w:lvl>
+    <w:lvl w:ilvl="1" w:tplc="08090019" w:tentative="1">
+      <w:start w:val="1"/>
+      <w:numFmt w:val="lowerLetter"/>
+      <w:lvlText w:val="%2."/>
+      <w:lvlJc w:val="left"/>
+      <w:pPr>
+        <w:ind w:left="1440" w:hanging="360"/>
+      </w:pPr>
+    </w:lvl>
+    <w:lvl w:ilvl="2" w:tplc="0809001B" w:tentative="1">
+      <w:start w:val="1"/>
+      <w:numFmt w:val="lowerRoman"/>
+      <w:lvlText w:val="%3."/>
+      <w:lvlJc w:val="right"/>
+      <w:pPr>
+        <w:ind w:left="2160" w:hanging="180"/>
+      </w:pPr>
+    </w:lvl>
+    <w:lvl w:ilvl="3" w:tplc="0809000F" w:tentative="1">
+      <w:start w:val="1"/>
+      <w:numFmt w:val="decimal"/>
+      <w:lvlText w:val="%4."/>
+      <w:lvlJc w:val="left"/>
+      <w:pPr>
+        <w:ind w:left="2880" w:hanging="360"/>
+      </w:pPr>
+    </w:lvl>
+    <w:lvl w:ilvl="4" w:tplc="08090019" w:tentative="1">
+      <w:start w:val="1"/>
+      <w:numFmt w:val="lowerLetter"/>
+      <w:lvlText w:val="%5."/>
+      <w:lvlJc w:val="left"/>
+      <w:pPr>
+        <w:ind w:left="3600" w:hanging="360"/>
+      </w:pPr>
+    </w:lvl>
+    <w:lvl w:ilvl="5" w:tplc="0809001B" w:tentative="1">
+      <w:start w:val="1"/>
+      <w:numFmt w:val="lowerRoman"/>
+      <w:lvlText w:val="%6."/>
+      <w:lvlJc w:val="right"/>
+      <w:pPr>
+        <w:ind w:left="4320" w:hanging="180"/>
+      </w:pPr>
+    </w:lvl>
+    <w:lvl w:ilvl="6" w:tplc="0809000F" w:tentative="1">
+      <w:start w:val="1"/>
+      <w:numFmt w:val="decimal"/>
+      <w:lvlText w:val="%7."/>
+      <w:lvlJc w:val="left"/>
+      <w:pPr>
+        <w:ind w:left="5040" w:hanging="360"/>
+      </w:pPr>
+    </w:lvl>
+    <w:lvl w:ilvl="7" w:tplc="08090019" w:tentative="1">
+      <w:start w:val="1"/>
+      <w:numFmt w:val="lowerLetter"/>
+      <w:lvlText w:val="%8."/>
+      <w:lvlJc w:val="left"/>
+      <w:pPr>
+        <w:ind w:left="5760" w:hanging="360"/>
+      </w:pPr>
+    </w:lvl>
+    <w:lvl w:ilvl="8" w:tplc="0809001B" w:tentative="1">
+      <w:start w:val="1"/>
+      <w:numFmt w:val="lowerRoman"/>
+      <w:lvlText w:val="%9."/>
+      <w:lvlJc w:val="right"/>
+      <w:pPr>
+        <w:ind w:left="6480" w:hanging="180"/>
+      </w:pPr>
+    </w:lvl>
+  </w:abstractNum>
+  <w:abstractNum w:abstractNumId="13" w15:restartNumberingAfterBreak="0">
     <w:nsid w:val="76A4354C"/>
     <w:multiLevelType w:val="hybridMultilevel"/>
     <w:tmpl w:val="0A7EFFFA"/>
@@ -6167,7 +7413,7 @@
     </w:lvl>
   </w:abstractNum>
   <w:num w:numId="1" w16cid:durableId="1088381560">
-    <w:abstractNumId w:val="11"/>
+    <w:abstractNumId w:val="13"/>
   </w:num>
   <w:num w:numId="2" w16cid:durableId="1117337083">
     <w:abstractNumId w:val="4"/>
@@ -6179,13 +7425,13 @@
     <w:abstractNumId w:val="2"/>
   </w:num>
   <w:num w:numId="5" w16cid:durableId="1020089739">
-    <w:abstractNumId w:val="9"/>
+    <w:abstractNumId w:val="10"/>
   </w:num>
   <w:num w:numId="6" w16cid:durableId="1956793675">
     <w:abstractNumId w:val="6"/>
   </w:num>
   <w:num w:numId="7" w16cid:durableId="1482387701">
-    <w:abstractNumId w:val="7"/>
+    <w:abstractNumId w:val="8"/>
   </w:num>
   <w:num w:numId="8" w16cid:durableId="402064039">
     <w:abstractNumId w:val="1"/>
@@ -6194,13 +7440,19 @@
     <w:abstractNumId w:val="5"/>
   </w:num>
   <w:num w:numId="10" w16cid:durableId="915095970">
-    <w:abstractNumId w:val="10"/>
+    <w:abstractNumId w:val="11"/>
   </w:num>
   <w:num w:numId="11" w16cid:durableId="763258526">
     <w:abstractNumId w:val="0"/>
   </w:num>
   <w:num w:numId="12" w16cid:durableId="842550746">
-    <w:abstractNumId w:val="8"/>
+    <w:abstractNumId w:val="9"/>
+  </w:num>
+  <w:num w:numId="13" w16cid:durableId="1963996440">
+    <w:abstractNumId w:val="7"/>
+  </w:num>
+  <w:num w:numId="14" w16cid:durableId="635258683">
+    <w:abstractNumId w:val="12"/>
   </w:num>
 </w:numbering>
 </file>

</xml_diff>